<commit_message>
Feito relatório e farol
</commit_message>
<xml_diff>
--- a/Trabalho 2/proposta.docx
+++ b/Trabalho 2/proposta.docx
@@ -51,40 +51,32 @@
       <w:proofErr w:type="spellEnd"/>
     </w:p>
     <w:p>
-      <w:pPr>
-        <w:rPr>
-          <w:sz w:val="24"/>
-          <w:szCs w:val="24"/>
-        </w:rPr>
-      </w:pPr>
       <w:r>
         <w:rPr>
           <w:noProof/>
-          <w:sz w:val="24"/>
-          <w:szCs w:val="24"/>
           <w:lang w:eastAsia="pt-PT"/>
         </w:rPr>
         <w:drawing>
-          <wp:anchor distT="0" distB="0" distL="114300" distR="114300" simplePos="0" relativeHeight="251658240" behindDoc="1" locked="0" layoutInCell="1" allowOverlap="1" wp14:anchorId="380D4EF8" wp14:editId="719B5D60">
+          <wp:anchor distT="0" distB="0" distL="114300" distR="114300" simplePos="0" relativeHeight="251658240" behindDoc="1" locked="0" layoutInCell="1" allowOverlap="1" wp14:anchorId="2CA14DEB" wp14:editId="43370C15">
             <wp:simplePos x="0" y="0"/>
             <wp:positionH relativeFrom="column">
-              <wp:posOffset>3300095</wp:posOffset>
+              <wp:posOffset>2673350</wp:posOffset>
             </wp:positionH>
             <wp:positionV relativeFrom="paragraph">
-              <wp:posOffset>636270</wp:posOffset>
+              <wp:posOffset>1071880</wp:posOffset>
             </wp:positionV>
-            <wp:extent cx="2240280" cy="2987675"/>
-            <wp:effectExtent l="0" t="0" r="7620" b="3175"/>
+            <wp:extent cx="3380740" cy="2536190"/>
+            <wp:effectExtent l="0" t="0" r="0" b="0"/>
             <wp:wrapTight wrapText="bothSides">
               <wp:wrapPolygon edited="0">
                 <wp:start x="0" y="0"/>
-                <wp:lineTo x="0" y="21485"/>
-                <wp:lineTo x="21490" y="21485"/>
-                <wp:lineTo x="21490" y="0"/>
+                <wp:lineTo x="0" y="21416"/>
+                <wp:lineTo x="21421" y="21416"/>
+                <wp:lineTo x="21421" y="0"/>
                 <wp:lineTo x="0" y="0"/>
               </wp:wrapPolygon>
             </wp:wrapTight>
-            <wp:docPr id="4" name="Imagem 4" descr="http://blog.oregonlive.com/terryrichard/large_TR.LanternRoom.JPG"/>
+            <wp:docPr id="3" name="Imagem 3" descr="http://2.bp.blogspot.com/_sNznNw9j-9A/TALyg4oG14I/AAAAAAAAAZM/CID1a2NxqMw/s1600/Picture+002.jpg"/>
             <wp:cNvGraphicFramePr>
               <a:graphicFrameLocks xmlns:a="http://schemas.openxmlformats.org/drawingml/2006/main" noChangeAspect="1"/>
             </wp:cNvGraphicFramePr>
@@ -92,26 +84,28 @@
               <a:graphicData uri="http://schemas.openxmlformats.org/drawingml/2006/picture">
                 <pic:pic xmlns:pic="http://schemas.openxmlformats.org/drawingml/2006/picture">
                   <pic:nvPicPr>
-                    <pic:cNvPr id="0" name="Picture 5" descr="http://blog.oregonlive.com/terryrichard/large_TR.LanternRoom.JPG"/>
+                    <pic:cNvPr id="0" name="Picture 1" descr="http://2.bp.blogspot.com/_sNznNw9j-9A/TALyg4oG14I/AAAAAAAAAZM/CID1a2NxqMw/s1600/Picture+002.jpg"/>
                     <pic:cNvPicPr>
                       <a:picLocks noChangeAspect="1" noChangeArrowheads="1"/>
                     </pic:cNvPicPr>
                   </pic:nvPicPr>
-                  <pic:blipFill rotWithShape="1">
-                    <a:blip r:embed="rId6">
+                  <pic:blipFill>
+                    <a:blip r:embed="rId6" cstate="print">
                       <a:extLst>
                         <a:ext uri="{28A0092B-C50C-407E-A947-70E740481C1C}">
                           <a14:useLocalDpi xmlns:a14="http://schemas.microsoft.com/office/drawing/2010/main" val="0"/>
                         </a:ext>
                       </a:extLst>
                     </a:blip>
-                    <a:srcRect l="44526" t="14598" b="11435"/>
-                    <a:stretch/>
+                    <a:srcRect/>
+                    <a:stretch>
+                      <a:fillRect/>
+                    </a:stretch>
                   </pic:blipFill>
                   <pic:spPr bwMode="auto">
                     <a:xfrm>
                       <a:off x="0" y="0"/>
-                      <a:ext cx="2240280" cy="2987675"/>
+                      <a:ext cx="3380740" cy="2536190"/>
                     </a:xfrm>
                     <a:prstGeom prst="rect">
                       <a:avLst/>
@@ -120,11 +114,6 @@
                     <a:ln>
                       <a:noFill/>
                     </a:ln>
-                    <a:extLst>
-                      <a:ext uri="{53640926-AAD7-44D8-BBD7-CCE9431645EC}">
-                        <a14:shadowObscured xmlns:a14="http://schemas.microsoft.com/office/drawing/2010/main"/>
-                      </a:ext>
-                    </a:extLst>
                   </pic:spPr>
                 </pic:pic>
               </a:graphicData>
@@ -140,31 +129,30 @@
       </w:r>
       <w:r>
         <w:rPr>
-          <w:b/>
-          <w:sz w:val="24"/>
-          <w:szCs w:val="24"/>
-        </w:rPr>
-        <w:t>Descrição:</w:t>
-      </w:r>
-      <w:r>
-        <w:rPr>
-          <w:sz w:val="24"/>
-          <w:szCs w:val="24"/>
-        </w:rPr>
-        <w:t xml:space="preserve"> A cena mostra um farol a iluminar à sua volta, visitando o seu interior podemos observar e subir umas escadas em caracol até a um andar onde podemos sair e ver o exterior ou continuar a subir até à sala da lanterna onde poderemos ver a lanterna a funcionar.</w:t>
-      </w:r>
-    </w:p>
-    <w:p>
-      <w:r>
-        <w:rPr>
           <w:noProof/>
           <w:lang w:eastAsia="pt-PT"/>
         </w:rPr>
         <w:drawing>
-          <wp:inline distT="0" distB="0" distL="0" distR="0" wp14:anchorId="1EA42378" wp14:editId="19F176C8">
-            <wp:extent cx="2094614" cy="2709533"/>
-            <wp:effectExtent l="0" t="0" r="1270" b="0"/>
-            <wp:docPr id="1" name="Imagem 1" descr="http://www.terminalstudio.com/screens/lighthouse/big2.jpg"/>
+          <wp:anchor distT="0" distB="0" distL="114300" distR="114300" simplePos="0" relativeHeight="251661312" behindDoc="1" locked="0" layoutInCell="1" allowOverlap="1" wp14:anchorId="31D7680F" wp14:editId="2FBFC68A">
+            <wp:simplePos x="0" y="0"/>
+            <wp:positionH relativeFrom="column">
+              <wp:posOffset>5715</wp:posOffset>
+            </wp:positionH>
+            <wp:positionV relativeFrom="paragraph">
+              <wp:posOffset>959485</wp:posOffset>
+            </wp:positionV>
+            <wp:extent cx="2275205" cy="3032760"/>
+            <wp:effectExtent l="0" t="0" r="0" b="0"/>
+            <wp:wrapTight wrapText="bothSides">
+              <wp:wrapPolygon edited="0">
+                <wp:start x="0" y="0"/>
+                <wp:lineTo x="0" y="21437"/>
+                <wp:lineTo x="21341" y="21437"/>
+                <wp:lineTo x="21341" y="0"/>
+                <wp:lineTo x="0" y="0"/>
+              </wp:wrapPolygon>
+            </wp:wrapTight>
+            <wp:docPr id="5" name="Imagem 5" descr="http://4.bp.blogspot.com/_yFg4PwG0_9Q/TLtebDjhUII/AAAAAAAAANo/EUaeCczQU5o/s1600/Cape+Hatteras+Lighthouse+2.jpg"/>
             <wp:cNvGraphicFramePr>
               <a:graphicFrameLocks xmlns:a="http://schemas.openxmlformats.org/drawingml/2006/main" noChangeAspect="1"/>
             </wp:cNvGraphicFramePr>
@@ -172,26 +160,28 @@
               <a:graphicData uri="http://schemas.openxmlformats.org/drawingml/2006/picture">
                 <pic:pic xmlns:pic="http://schemas.openxmlformats.org/drawingml/2006/picture">
                   <pic:nvPicPr>
-                    <pic:cNvPr id="0" name="Picture 1" descr="http://www.terminalstudio.com/screens/lighthouse/big2.jpg"/>
+                    <pic:cNvPr id="0" name="Picture 3" descr="http://4.bp.blogspot.com/_yFg4PwG0_9Q/TLtebDjhUII/AAAAAAAAANo/EUaeCczQU5o/s1600/Cape+Hatteras+Lighthouse+2.jpg"/>
                     <pic:cNvPicPr>
                       <a:picLocks noChangeAspect="1" noChangeArrowheads="1"/>
                     </pic:cNvPicPr>
                   </pic:nvPicPr>
-                  <pic:blipFill rotWithShape="1">
-                    <a:blip r:embed="rId7">
+                  <pic:blipFill>
+                    <a:blip r:embed="rId7" cstate="print">
                       <a:extLst>
                         <a:ext uri="{28A0092B-C50C-407E-A947-70E740481C1C}">
                           <a14:useLocalDpi xmlns:a14="http://schemas.microsoft.com/office/drawing/2010/main" val="0"/>
                         </a:ext>
                       </a:extLst>
                     </a:blip>
-                    <a:srcRect l="41985"/>
-                    <a:stretch/>
+                    <a:srcRect/>
+                    <a:stretch>
+                      <a:fillRect/>
+                    </a:stretch>
                   </pic:blipFill>
                   <pic:spPr bwMode="auto">
                     <a:xfrm>
                       <a:off x="0" y="0"/>
-                      <a:ext cx="2099439" cy="2715775"/>
+                      <a:ext cx="2275205" cy="3032760"/>
                     </a:xfrm>
                     <a:prstGeom prst="rect">
                       <a:avLst/>
@@ -200,45 +190,207 @@
                     <a:ln>
                       <a:noFill/>
                     </a:ln>
-                    <a:extLst>
-                      <a:ext uri="{53640926-AAD7-44D8-BBD7-CCE9431645EC}">
-                        <a14:shadowObscured xmlns:a14="http://schemas.microsoft.com/office/drawing/2010/main"/>
-                      </a:ext>
-                    </a:extLst>
                   </pic:spPr>
                 </pic:pic>
               </a:graphicData>
             </a:graphic>
-          </wp:inline>
+            <wp14:sizeRelH relativeFrom="page">
+              <wp14:pctWidth>0</wp14:pctWidth>
+            </wp14:sizeRelH>
+            <wp14:sizeRelV relativeFrom="page">
+              <wp14:pctHeight>0</wp14:pctHeight>
+            </wp14:sizeRelV>
+          </wp:anchor>
         </w:drawing>
       </w:r>
+      <w:r>
+        <w:rPr>
+          <w:b/>
+          <w:sz w:val="24"/>
+          <w:szCs w:val="24"/>
+        </w:rPr>
+        <w:t>Descrição:</w:t>
+      </w:r>
+      <w:r>
+        <w:rPr>
+          <w:sz w:val="24"/>
+          <w:szCs w:val="24"/>
+        </w:rPr>
+        <w:t xml:space="preserve"> A cena mostra um farol a iluminar à sua volta, visitando o seu interior podemos observar e subir umas escadas em caracol até a um andar onde podemos sair e ver o exterior ou continuar a subir até à sala da lanterna onde poderemos ver a lanterna a funcionar.</w:t>
+      </w:r>
+      <w:r>
+        <w:t xml:space="preserve">    </w:t>
+      </w:r>
+    </w:p>
+    <w:p/>
+    <w:p/>
+    <w:p>
+      <w:pPr>
+        <w:ind w:left="5145" w:hanging="5145"/>
+      </w:pPr>
     </w:p>
     <w:p>
-      <w:r>
-        <w:t>Fig. 1 – Uma aproximação do exterior desejado.</w:t>
-      </w:r>
-      <w:r>
-        <w:t xml:space="preserve">  </w:t>
-      </w:r>
-      <w:r>
-        <w:tab/>
-        <w:t xml:space="preserve">    </w:t>
-      </w:r>
-      <w:r>
-        <w:t>Fig. 2 - Lanterna</w:t>
-      </w:r>
+      <w:pPr>
+        <w:ind w:left="5145" w:hanging="5145"/>
+      </w:pPr>
     </w:p>
     <w:p>
+      <w:pPr>
+        <w:ind w:left="5145" w:hanging="5145"/>
+      </w:pPr>
+    </w:p>
+    <w:p>
+      <w:pPr>
+        <w:ind w:left="5145" w:hanging="5145"/>
+      </w:pPr>
+    </w:p>
+    <w:p>
+      <w:pPr>
+        <w:ind w:left="5145" w:hanging="5145"/>
+      </w:pPr>
+    </w:p>
+    <w:p>
+      <w:pPr>
+        <w:ind w:left="5145" w:hanging="5145"/>
+      </w:pPr>
+    </w:p>
+    <w:p>
+      <w:pPr>
+        <w:ind w:left="5145" w:hanging="5145"/>
+      </w:pPr>
+      <w:r>
+        <w:rPr>
+          <w:noProof/>
+        </w:rPr>
+        <mc:AlternateContent>
+          <mc:Choice Requires="wps">
+            <w:drawing>
+              <wp:anchor distT="0" distB="0" distL="114300" distR="114300" simplePos="0" relativeHeight="251660288" behindDoc="0" locked="0" layoutInCell="1" allowOverlap="1" wp14:anchorId="7C896131" wp14:editId="3D629C1F">
+                <wp:simplePos x="0" y="0"/>
+                <wp:positionH relativeFrom="column">
+                  <wp:posOffset>305154</wp:posOffset>
+                </wp:positionH>
+                <wp:positionV relativeFrom="paragraph">
+                  <wp:posOffset>113252</wp:posOffset>
+                </wp:positionV>
+                <wp:extent cx="3242310" cy="467832"/>
+                <wp:effectExtent l="0" t="0" r="0" b="8890"/>
+                <wp:wrapNone/>
+                <wp:docPr id="307" name="Caixa de Texto 2"/>
+                <wp:cNvGraphicFramePr>
+                  <a:graphicFrameLocks xmlns:a="http://schemas.openxmlformats.org/drawingml/2006/main"/>
+                </wp:cNvGraphicFramePr>
+                <a:graphic xmlns:a="http://schemas.openxmlformats.org/drawingml/2006/main">
+                  <a:graphicData uri="http://schemas.microsoft.com/office/word/2010/wordprocessingShape">
+                    <wps:wsp>
+                      <wps:cNvSpPr txBox="1">
+                        <a:spLocks noChangeArrowheads="1"/>
+                      </wps:cNvSpPr>
+                      <wps:spPr bwMode="auto">
+                        <a:xfrm>
+                          <a:off x="0" y="0"/>
+                          <a:ext cx="3242310" cy="467832"/>
+                        </a:xfrm>
+                        <a:prstGeom prst="rect">
+                          <a:avLst/>
+                        </a:prstGeom>
+                        <a:solidFill>
+                          <a:srgbClr val="FFFFFF"/>
+                        </a:solidFill>
+                        <a:ln w="9525">
+                          <a:noFill/>
+                          <a:miter lim="800000"/>
+                          <a:headEnd/>
+                          <a:tailEnd/>
+                        </a:ln>
+                      </wps:spPr>
+                      <wps:txbx>
+                        <w:txbxContent>
+                          <w:p>
+                            <w:r>
+                              <w:t>F</w:t>
+                            </w:r>
+                            <w:r>
+                              <w:t>ig. 2 – Parte superior do farol, com imagem da sua lanterna.</w:t>
+                            </w:r>
+                          </w:p>
+                        </w:txbxContent>
+                      </wps:txbx>
+                      <wps:bodyPr rot="0" vert="horz" wrap="square" lIns="91440" tIns="45720" rIns="91440" bIns="45720" anchor="t" anchorCtr="0">
+                        <a:noAutofit/>
+                      </wps:bodyPr>
+                    </wps:wsp>
+                  </a:graphicData>
+                </a:graphic>
+                <wp14:sizeRelH relativeFrom="margin">
+                  <wp14:pctWidth>0</wp14:pctWidth>
+                </wp14:sizeRelH>
+                <wp14:sizeRelV relativeFrom="margin">
+                  <wp14:pctHeight>0</wp14:pctHeight>
+                </wp14:sizeRelV>
+              </wp:anchor>
+            </w:drawing>
+          </mc:Choice>
+          <mc:Fallback>
+            <w:pict>
+              <v:shapetype id="_x0000_t202" coordsize="21600,21600" o:spt="202" path="m,l,21600r21600,l21600,xe">
+                <v:stroke joinstyle="miter"/>
+                <v:path gradientshapeok="t" o:connecttype="rect"/>
+              </v:shapetype>
+              <v:shape id="Caixa de Texto 2" o:spid="_x0000_s1026" type="#_x0000_t202" style="position:absolute;left:0;text-align:left;margin-left:24.05pt;margin-top:8.9pt;width:255.3pt;height:36.85pt;z-index:251660288;visibility:visible;mso-wrap-style:square;mso-width-percent:0;mso-height-percent:0;mso-wrap-distance-left:9pt;mso-wrap-distance-top:0;mso-wrap-distance-right:9pt;mso-wrap-distance-bottom:0;mso-position-horizontal:absolute;mso-position-horizontal-relative:text;mso-position-vertical:absolute;mso-position-vertical-relative:text;mso-width-percent:0;mso-height-percent:0;mso-width-relative:margin;mso-height-relative:margin;v-text-anchor:top" o:gfxdata="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" stroked="f">
+                <v:textbox>
+                  <w:txbxContent>
+                    <w:p>
+                      <w:r>
+                        <w:t>F</w:t>
+                      </w:r>
+                      <w:r>
+                        <w:t>ig. 2 – Parte superior do farol, com imagem da sua lanterna.</w:t>
+                      </w:r>
+                    </w:p>
+                  </w:txbxContent>
+                </v:textbox>
+              </v:shape>
+            </w:pict>
+          </mc:Fallback>
+        </mc:AlternateContent>
+      </w:r>
+    </w:p>
+    <w:p>
+      <w:pPr>
+        <w:ind w:left="5145" w:hanging="5145"/>
+      </w:pPr>
+    </w:p>
+    <w:p>
+      <w:pPr>
+        <w:ind w:left="5145" w:hanging="5145"/>
+      </w:pPr>
       <w:r>
         <w:rPr>
           <w:noProof/>
           <w:lang w:eastAsia="pt-PT"/>
         </w:rPr>
         <w:drawing>
-          <wp:inline distT="0" distB="0" distL="0" distR="0">
-            <wp:extent cx="4281893" cy="2846875"/>
-            <wp:effectExtent l="0" t="0" r="4445" b="0"/>
-            <wp:docPr id="2" name="Imagem 2"/>
+          <wp:anchor distT="0" distB="0" distL="114300" distR="114300" simplePos="0" relativeHeight="251662336" behindDoc="1" locked="0" layoutInCell="1" allowOverlap="1" wp14:anchorId="0B0C2CC1" wp14:editId="6D1D9345">
+            <wp:simplePos x="0" y="0"/>
+            <wp:positionH relativeFrom="column">
+              <wp:posOffset>2905125</wp:posOffset>
+            </wp:positionH>
+            <wp:positionV relativeFrom="paragraph">
+              <wp:posOffset>73660</wp:posOffset>
+            </wp:positionV>
+            <wp:extent cx="2684780" cy="4039870"/>
+            <wp:effectExtent l="0" t="0" r="1270" b="0"/>
+            <wp:wrapTight wrapText="bothSides">
+              <wp:wrapPolygon edited="0">
+                <wp:start x="0" y="0"/>
+                <wp:lineTo x="0" y="21491"/>
+                <wp:lineTo x="21457" y="21491"/>
+                <wp:lineTo x="21457" y="0"/>
+                <wp:lineTo x="0" y="0"/>
+              </wp:wrapPolygon>
+            </wp:wrapTight>
+            <wp:docPr id="6" name="Imagem 6" descr="http://fc01.deviantart.net/fs35/i/2008/308/b/b/Cape_Hatteras_Lighthouse_II_by_jirizarry.jpg"/>
             <wp:cNvGraphicFramePr>
               <a:graphicFrameLocks xmlns:a="http://schemas.openxmlformats.org/drawingml/2006/main" noChangeAspect="1"/>
             </wp:cNvGraphicFramePr>
@@ -246,8 +398,10 @@
               <a:graphicData uri="http://schemas.openxmlformats.org/drawingml/2006/picture">
                 <pic:pic xmlns:pic="http://schemas.openxmlformats.org/drawingml/2006/picture">
                   <pic:nvPicPr>
-                    <pic:cNvPr id="0" name="5073026301_d8223370db_o.jpg"/>
-                    <pic:cNvPicPr/>
+                    <pic:cNvPr id="0" name="Picture 5" descr="http://fc01.deviantart.net/fs35/i/2008/308/b/b/Cape_Hatteras_Lighthouse_II_by_jirizarry.jpg"/>
+                    <pic:cNvPicPr>
+                      <a:picLocks noChangeAspect="1" noChangeArrowheads="1"/>
+                    </pic:cNvPicPr>
                   </pic:nvPicPr>
                   <pic:blipFill>
                     <a:blip r:embed="rId8" cstate="print">
@@ -257,49 +411,91 @@
                         </a:ext>
                       </a:extLst>
                     </a:blip>
+                    <a:srcRect/>
                     <a:stretch>
                       <a:fillRect/>
                     </a:stretch>
                   </pic:blipFill>
-                  <pic:spPr>
+                  <pic:spPr bwMode="auto">
                     <a:xfrm>
                       <a:off x="0" y="0"/>
-                      <a:ext cx="4280863" cy="2846190"/>
+                      <a:ext cx="2684780" cy="4039870"/>
                     </a:xfrm>
                     <a:prstGeom prst="rect">
                       <a:avLst/>
                     </a:prstGeom>
+                    <a:noFill/>
+                    <a:ln>
+                      <a:noFill/>
+                    </a:ln>
                   </pic:spPr>
                 </pic:pic>
               </a:graphicData>
             </a:graphic>
-          </wp:inline>
+            <wp14:sizeRelH relativeFrom="page">
+              <wp14:pctWidth>0</wp14:pctWidth>
+            </wp14:sizeRelH>
+            <wp14:sizeRelV relativeFrom="page">
+              <wp14:pctHeight>0</wp14:pctHeight>
+            </wp14:sizeRelV>
+          </wp:anchor>
         </w:drawing>
+      </w:r>
+      <w:r>
+        <w:t xml:space="preserve">Fig. 1 – </w:t>
+      </w:r>
+      <w:r>
+        <w:t>Exterior do farol</w:t>
+      </w:r>
+      <w:r>
+        <w:t>.</w:t>
+      </w:r>
+      <w:r>
+        <w:t xml:space="preserve">  </w:t>
       </w:r>
     </w:p>
     <w:p>
-      <w:r>
-        <w:t>Fig. 3</w:t>
-      </w:r>
-      <w:r>
-        <w:t xml:space="preserve"> – Escadas em caracol no interior.</w:t>
+      <w:pPr>
+        <w:rPr>
+          <w:b/>
+          <w:sz w:val="24"/>
+          <w:szCs w:val="24"/>
+        </w:rPr>
+      </w:pPr>
+      <w:r>
+        <w:rPr>
+          <w:b/>
+          <w:sz w:val="24"/>
+          <w:szCs w:val="24"/>
+        </w:rPr>
+        <w:t>Grupo 4</w:t>
+      </w:r>
+      <w:r>
+        <w:t xml:space="preserve"> </w:t>
       </w:r>
     </w:p>
     <w:p>
       <w:pPr>
+        <w:spacing w:after="0"/>
+        <w:rPr>
+          <w:sz w:val="24"/>
+          <w:szCs w:val="24"/>
+        </w:rPr>
+      </w:pPr>
+      <w:r>
         <w:rPr>
           <w:b/>
           <w:sz w:val="24"/>
           <w:szCs w:val="24"/>
         </w:rPr>
-      </w:pPr>
-      <w:r>
-        <w:rPr>
-          <w:b/>
-          <w:sz w:val="24"/>
-          <w:szCs w:val="24"/>
-        </w:rPr>
-        <w:t>Grupo 4</w:t>
+        <w:t>31831</w:t>
+      </w:r>
+      <w:r>
+        <w:rPr>
+          <w:sz w:val="24"/>
+          <w:szCs w:val="24"/>
+        </w:rPr>
+        <w:t>: Ana Correia</w:t>
       </w:r>
     </w:p>
     <w:p>
@@ -316,44 +512,125 @@
           <w:sz w:val="24"/>
           <w:szCs w:val="24"/>
         </w:rPr>
-        <w:t>31831</w:t>
-      </w:r>
-      <w:r>
-        <w:rPr>
-          <w:sz w:val="24"/>
-          <w:szCs w:val="24"/>
-        </w:rPr>
-        <w:t>: Ana Correia</w:t>
+        <w:t>32466</w:t>
+      </w:r>
+      <w:r>
+        <w:rPr>
+          <w:sz w:val="24"/>
+          <w:szCs w:val="24"/>
+        </w:rPr>
+        <w:t>: Diogo Cardos</w:t>
       </w:r>
     </w:p>
     <w:p>
       <w:pPr>
         <w:spacing w:after="0"/>
-        <w:rPr>
-          <w:sz w:val="24"/>
-          <w:szCs w:val="24"/>
-        </w:rPr>
-      </w:pPr>
-      <w:r>
-        <w:rPr>
-          <w:b/>
-          <w:sz w:val="24"/>
-          <w:szCs w:val="24"/>
-        </w:rPr>
-        <w:t>32466</w:t>
-      </w:r>
-      <w:r>
-        <w:rPr>
-          <w:sz w:val="24"/>
-          <w:szCs w:val="24"/>
-        </w:rPr>
-        <w:t>: Diogo Cardos</w:t>
-      </w:r>
-    </w:p>
-    <w:p>
-      <w:pPr>
-        <w:spacing w:after="0"/>
-      </w:pPr>
+      </w:pPr>
+      <w:r>
+        <w:rPr>
+          <w:noProof/>
+        </w:rPr>
+        <mc:AlternateContent>
+          <mc:Choice Requires="wps">
+            <w:drawing>
+              <wp:anchor distT="0" distB="0" distL="114300" distR="114300" simplePos="0" relativeHeight="251664384" behindDoc="0" locked="0" layoutInCell="1" allowOverlap="1" wp14:anchorId="405A4EDF" wp14:editId="63909AD9">
+                <wp:simplePos x="0" y="0"/>
+                <wp:positionH relativeFrom="column">
+                  <wp:posOffset>2739685</wp:posOffset>
+                </wp:positionH>
+                <wp:positionV relativeFrom="paragraph">
+                  <wp:posOffset>3183609</wp:posOffset>
+                </wp:positionV>
+                <wp:extent cx="3242310" cy="467360"/>
+                <wp:effectExtent l="0" t="0" r="0" b="8890"/>
+                <wp:wrapNone/>
+                <wp:docPr id="7" name="Caixa de Texto 2"/>
+                <wp:cNvGraphicFramePr>
+                  <a:graphicFrameLocks xmlns:a="http://schemas.openxmlformats.org/drawingml/2006/main"/>
+                </wp:cNvGraphicFramePr>
+                <a:graphic xmlns:a="http://schemas.openxmlformats.org/drawingml/2006/main">
+                  <a:graphicData uri="http://schemas.microsoft.com/office/word/2010/wordprocessingShape">
+                    <wps:wsp>
+                      <wps:cNvSpPr txBox="1">
+                        <a:spLocks noChangeArrowheads="1"/>
+                      </wps:cNvSpPr>
+                      <wps:spPr bwMode="auto">
+                        <a:xfrm>
+                          <a:off x="0" y="0"/>
+                          <a:ext cx="3242310" cy="467360"/>
+                        </a:xfrm>
+                        <a:prstGeom prst="rect">
+                          <a:avLst/>
+                        </a:prstGeom>
+                        <a:solidFill>
+                          <a:srgbClr val="FFFFFF"/>
+                        </a:solidFill>
+                        <a:ln w="9525">
+                          <a:noFill/>
+                          <a:miter lim="800000"/>
+                          <a:headEnd/>
+                          <a:tailEnd/>
+                        </a:ln>
+                      </wps:spPr>
+                      <wps:txbx>
+                        <w:txbxContent>
+                          <w:p>
+                            <w:r>
+                              <w:t xml:space="preserve">Fig. </w:t>
+                            </w:r>
+                            <w:r>
+                              <w:t>3</w:t>
+                            </w:r>
+                            <w:r>
+                              <w:t xml:space="preserve"> – </w:t>
+                            </w:r>
+                            <w:r>
+                              <w:t>Exterior do farol, com vista para a entrada.</w:t>
+                            </w:r>
+                          </w:p>
+                        </w:txbxContent>
+                      </wps:txbx>
+                      <wps:bodyPr rot="0" vert="horz" wrap="square" lIns="91440" tIns="45720" rIns="91440" bIns="45720" anchor="t" anchorCtr="0">
+                        <a:noAutofit/>
+                      </wps:bodyPr>
+                    </wps:wsp>
+                  </a:graphicData>
+                </a:graphic>
+                <wp14:sizeRelH relativeFrom="margin">
+                  <wp14:pctWidth>0</wp14:pctWidth>
+                </wp14:sizeRelH>
+                <wp14:sizeRelV relativeFrom="margin">
+                  <wp14:pctHeight>0</wp14:pctHeight>
+                </wp14:sizeRelV>
+              </wp:anchor>
+            </w:drawing>
+          </mc:Choice>
+          <mc:Fallback>
+            <w:pict>
+              <v:shape id="_x0000_s1027" type="#_x0000_t202" style="position:absolute;margin-left:215.7pt;margin-top:250.7pt;width:255.3pt;height:36.8pt;z-index:251664384;visibility:visible;mso-wrap-style:square;mso-width-percent:0;mso-height-percent:0;mso-wrap-distance-left:9pt;mso-wrap-distance-top:0;mso-wrap-distance-right:9pt;mso-wrap-distance-bottom:0;mso-position-horizontal:absolute;mso-position-horizontal-relative:text;mso-position-vertical:absolute;mso-position-vertical-relative:text;mso-width-percent:0;mso-height-percent:0;mso-width-relative:margin;mso-height-relative:margin;v-text-anchor:top" o:gfxdata="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" stroked="f">
+                <v:textbox>
+                  <w:txbxContent>
+                    <w:p>
+                      <w:r>
+                        <w:t xml:space="preserve">Fig. </w:t>
+                      </w:r>
+                      <w:r>
+                        <w:t>3</w:t>
+                      </w:r>
+                      <w:r>
+                        <w:t xml:space="preserve"> – </w:t>
+                      </w:r>
+                      <w:r>
+                        <w:t>Exterior do farol, com vista para a entrada.</w:t>
+                      </w:r>
+                    </w:p>
+                  </w:txbxContent>
+                </v:textbox>
+              </v:shape>
+            </w:pict>
+          </mc:Fallback>
+        </mc:AlternateContent>
+      </w:r>
       <w:r>
         <w:rPr>
           <w:b/>

</xml_diff>

<commit_message>
completação do exterior do farol
</commit_message>
<xml_diff>
--- a/Trabalho 2/proposta.docx
+++ b/Trabalho 2/proposta.docx
@@ -51,40 +51,32 @@
       <w:proofErr w:type="spellEnd"/>
     </w:p>
     <w:p>
-      <w:pPr>
-        <w:rPr>
-          <w:sz w:val="24"/>
-          <w:szCs w:val="24"/>
-        </w:rPr>
-      </w:pPr>
       <w:r>
         <w:rPr>
           <w:noProof/>
-          <w:sz w:val="24"/>
-          <w:szCs w:val="24"/>
           <w:lang w:eastAsia="pt-PT"/>
         </w:rPr>
         <w:drawing>
-          <wp:anchor distT="0" distB="0" distL="114300" distR="114300" simplePos="0" relativeHeight="251658240" behindDoc="1" locked="0" layoutInCell="1" allowOverlap="1" wp14:anchorId="380D4EF8" wp14:editId="719B5D60">
+          <wp:anchor distT="0" distB="0" distL="114300" distR="114300" simplePos="0" relativeHeight="251658240" behindDoc="1" locked="0" layoutInCell="1" allowOverlap="1" wp14:anchorId="2CA14DEB" wp14:editId="43370C15">
             <wp:simplePos x="0" y="0"/>
             <wp:positionH relativeFrom="column">
-              <wp:posOffset>3300095</wp:posOffset>
+              <wp:posOffset>2673350</wp:posOffset>
             </wp:positionH>
             <wp:positionV relativeFrom="paragraph">
-              <wp:posOffset>636270</wp:posOffset>
+              <wp:posOffset>1071880</wp:posOffset>
             </wp:positionV>
-            <wp:extent cx="2240280" cy="2987675"/>
-            <wp:effectExtent l="0" t="0" r="7620" b="3175"/>
+            <wp:extent cx="3380740" cy="2536190"/>
+            <wp:effectExtent l="0" t="0" r="0" b="0"/>
             <wp:wrapTight wrapText="bothSides">
               <wp:wrapPolygon edited="0">
                 <wp:start x="0" y="0"/>
-                <wp:lineTo x="0" y="21485"/>
-                <wp:lineTo x="21490" y="21485"/>
-                <wp:lineTo x="21490" y="0"/>
+                <wp:lineTo x="0" y="21416"/>
+                <wp:lineTo x="21421" y="21416"/>
+                <wp:lineTo x="21421" y="0"/>
                 <wp:lineTo x="0" y="0"/>
               </wp:wrapPolygon>
             </wp:wrapTight>
-            <wp:docPr id="4" name="Imagem 4" descr="http://blog.oregonlive.com/terryrichard/large_TR.LanternRoom.JPG"/>
+            <wp:docPr id="3" name="Imagem 3" descr="http://2.bp.blogspot.com/_sNznNw9j-9A/TALyg4oG14I/AAAAAAAAAZM/CID1a2NxqMw/s1600/Picture+002.jpg"/>
             <wp:cNvGraphicFramePr>
               <a:graphicFrameLocks xmlns:a="http://schemas.openxmlformats.org/drawingml/2006/main" noChangeAspect="1"/>
             </wp:cNvGraphicFramePr>
@@ -92,26 +84,28 @@
               <a:graphicData uri="http://schemas.openxmlformats.org/drawingml/2006/picture">
                 <pic:pic xmlns:pic="http://schemas.openxmlformats.org/drawingml/2006/picture">
                   <pic:nvPicPr>
-                    <pic:cNvPr id="0" name="Picture 5" descr="http://blog.oregonlive.com/terryrichard/large_TR.LanternRoom.JPG"/>
+                    <pic:cNvPr id="0" name="Picture 1" descr="http://2.bp.blogspot.com/_sNznNw9j-9A/TALyg4oG14I/AAAAAAAAAZM/CID1a2NxqMw/s1600/Picture+002.jpg"/>
                     <pic:cNvPicPr>
                       <a:picLocks noChangeAspect="1" noChangeArrowheads="1"/>
                     </pic:cNvPicPr>
                   </pic:nvPicPr>
-                  <pic:blipFill rotWithShape="1">
-                    <a:blip r:embed="rId6">
+                  <pic:blipFill>
+                    <a:blip r:embed="rId6" cstate="print">
                       <a:extLst>
                         <a:ext uri="{28A0092B-C50C-407E-A947-70E740481C1C}">
                           <a14:useLocalDpi xmlns:a14="http://schemas.microsoft.com/office/drawing/2010/main" val="0"/>
                         </a:ext>
                       </a:extLst>
                     </a:blip>
-                    <a:srcRect l="44526" t="14598" b="11435"/>
-                    <a:stretch/>
+                    <a:srcRect/>
+                    <a:stretch>
+                      <a:fillRect/>
+                    </a:stretch>
                   </pic:blipFill>
                   <pic:spPr bwMode="auto">
                     <a:xfrm>
                       <a:off x="0" y="0"/>
-                      <a:ext cx="2240280" cy="2987675"/>
+                      <a:ext cx="3380740" cy="2536190"/>
                     </a:xfrm>
                     <a:prstGeom prst="rect">
                       <a:avLst/>
@@ -120,11 +114,6 @@
                     <a:ln>
                       <a:noFill/>
                     </a:ln>
-                    <a:extLst>
-                      <a:ext uri="{53640926-AAD7-44D8-BBD7-CCE9431645EC}">
-                        <a14:shadowObscured xmlns:a14="http://schemas.microsoft.com/office/drawing/2010/main"/>
-                      </a:ext>
-                    </a:extLst>
                   </pic:spPr>
                 </pic:pic>
               </a:graphicData>
@@ -140,31 +129,30 @@
       </w:r>
       <w:r>
         <w:rPr>
-          <w:b/>
-          <w:sz w:val="24"/>
-          <w:szCs w:val="24"/>
-        </w:rPr>
-        <w:t>Descrição:</w:t>
-      </w:r>
-      <w:r>
-        <w:rPr>
-          <w:sz w:val="24"/>
-          <w:szCs w:val="24"/>
-        </w:rPr>
-        <w:t xml:space="preserve"> A cena mostra um farol a iluminar à sua volta, visitando o seu interior podemos observar e subir umas escadas em caracol até a um andar onde podemos sair e ver o exterior ou continuar a subir até à sala da lanterna onde poderemos ver a lanterna a funcionar.</w:t>
-      </w:r>
-    </w:p>
-    <w:p>
-      <w:r>
-        <w:rPr>
           <w:noProof/>
           <w:lang w:eastAsia="pt-PT"/>
         </w:rPr>
         <w:drawing>
-          <wp:inline distT="0" distB="0" distL="0" distR="0" wp14:anchorId="1EA42378" wp14:editId="19F176C8">
-            <wp:extent cx="2094614" cy="2709533"/>
-            <wp:effectExtent l="0" t="0" r="1270" b="0"/>
-            <wp:docPr id="1" name="Imagem 1" descr="http://www.terminalstudio.com/screens/lighthouse/big2.jpg"/>
+          <wp:anchor distT="0" distB="0" distL="114300" distR="114300" simplePos="0" relativeHeight="251661312" behindDoc="1" locked="0" layoutInCell="1" allowOverlap="1" wp14:anchorId="31D7680F" wp14:editId="2FBFC68A">
+            <wp:simplePos x="0" y="0"/>
+            <wp:positionH relativeFrom="column">
+              <wp:posOffset>5715</wp:posOffset>
+            </wp:positionH>
+            <wp:positionV relativeFrom="paragraph">
+              <wp:posOffset>959485</wp:posOffset>
+            </wp:positionV>
+            <wp:extent cx="2275205" cy="3032760"/>
+            <wp:effectExtent l="0" t="0" r="0" b="0"/>
+            <wp:wrapTight wrapText="bothSides">
+              <wp:wrapPolygon edited="0">
+                <wp:start x="0" y="0"/>
+                <wp:lineTo x="0" y="21437"/>
+                <wp:lineTo x="21341" y="21437"/>
+                <wp:lineTo x="21341" y="0"/>
+                <wp:lineTo x="0" y="0"/>
+              </wp:wrapPolygon>
+            </wp:wrapTight>
+            <wp:docPr id="5" name="Imagem 5" descr="http://4.bp.blogspot.com/_yFg4PwG0_9Q/TLtebDjhUII/AAAAAAAAANo/EUaeCczQU5o/s1600/Cape+Hatteras+Lighthouse+2.jpg"/>
             <wp:cNvGraphicFramePr>
               <a:graphicFrameLocks xmlns:a="http://schemas.openxmlformats.org/drawingml/2006/main" noChangeAspect="1"/>
             </wp:cNvGraphicFramePr>
@@ -172,26 +160,28 @@
               <a:graphicData uri="http://schemas.openxmlformats.org/drawingml/2006/picture">
                 <pic:pic xmlns:pic="http://schemas.openxmlformats.org/drawingml/2006/picture">
                   <pic:nvPicPr>
-                    <pic:cNvPr id="0" name="Picture 1" descr="http://www.terminalstudio.com/screens/lighthouse/big2.jpg"/>
+                    <pic:cNvPr id="0" name="Picture 3" descr="http://4.bp.blogspot.com/_yFg4PwG0_9Q/TLtebDjhUII/AAAAAAAAANo/EUaeCczQU5o/s1600/Cape+Hatteras+Lighthouse+2.jpg"/>
                     <pic:cNvPicPr>
                       <a:picLocks noChangeAspect="1" noChangeArrowheads="1"/>
                     </pic:cNvPicPr>
                   </pic:nvPicPr>
-                  <pic:blipFill rotWithShape="1">
-                    <a:blip r:embed="rId7">
+                  <pic:blipFill>
+                    <a:blip r:embed="rId7" cstate="print">
                       <a:extLst>
                         <a:ext uri="{28A0092B-C50C-407E-A947-70E740481C1C}">
                           <a14:useLocalDpi xmlns:a14="http://schemas.microsoft.com/office/drawing/2010/main" val="0"/>
                         </a:ext>
                       </a:extLst>
                     </a:blip>
-                    <a:srcRect l="41985"/>
-                    <a:stretch/>
+                    <a:srcRect/>
+                    <a:stretch>
+                      <a:fillRect/>
+                    </a:stretch>
                   </pic:blipFill>
                   <pic:spPr bwMode="auto">
                     <a:xfrm>
                       <a:off x="0" y="0"/>
-                      <a:ext cx="2099439" cy="2715775"/>
+                      <a:ext cx="2275205" cy="3032760"/>
                     </a:xfrm>
                     <a:prstGeom prst="rect">
                       <a:avLst/>
@@ -200,45 +190,207 @@
                     <a:ln>
                       <a:noFill/>
                     </a:ln>
-                    <a:extLst>
-                      <a:ext uri="{53640926-AAD7-44D8-BBD7-CCE9431645EC}">
-                        <a14:shadowObscured xmlns:a14="http://schemas.microsoft.com/office/drawing/2010/main"/>
-                      </a:ext>
-                    </a:extLst>
                   </pic:spPr>
                 </pic:pic>
               </a:graphicData>
             </a:graphic>
-          </wp:inline>
+            <wp14:sizeRelH relativeFrom="page">
+              <wp14:pctWidth>0</wp14:pctWidth>
+            </wp14:sizeRelH>
+            <wp14:sizeRelV relativeFrom="page">
+              <wp14:pctHeight>0</wp14:pctHeight>
+            </wp14:sizeRelV>
+          </wp:anchor>
         </w:drawing>
       </w:r>
+      <w:r>
+        <w:rPr>
+          <w:b/>
+          <w:sz w:val="24"/>
+          <w:szCs w:val="24"/>
+        </w:rPr>
+        <w:t>Descrição:</w:t>
+      </w:r>
+      <w:r>
+        <w:rPr>
+          <w:sz w:val="24"/>
+          <w:szCs w:val="24"/>
+        </w:rPr>
+        <w:t xml:space="preserve"> A cena mostra um farol a iluminar à sua volta, visitando o seu interior podemos observar e subir umas escadas em caracol até a um andar onde podemos sair e ver o exterior ou continuar a subir até à sala da lanterna onde poderemos ver a lanterna a funcionar.</w:t>
+      </w:r>
+      <w:r>
+        <w:t xml:space="preserve">    </w:t>
+      </w:r>
+    </w:p>
+    <w:p/>
+    <w:p/>
+    <w:p>
+      <w:pPr>
+        <w:ind w:left="5145" w:hanging="5145"/>
+      </w:pPr>
     </w:p>
     <w:p>
-      <w:r>
-        <w:t>Fig. 1 – Uma aproximação do exterior desejado.</w:t>
-      </w:r>
-      <w:r>
-        <w:t xml:space="preserve">  </w:t>
-      </w:r>
-      <w:r>
-        <w:tab/>
-        <w:t xml:space="preserve">    </w:t>
-      </w:r>
-      <w:r>
-        <w:t>Fig. 2 - Lanterna</w:t>
-      </w:r>
+      <w:pPr>
+        <w:ind w:left="5145" w:hanging="5145"/>
+      </w:pPr>
     </w:p>
     <w:p>
+      <w:pPr>
+        <w:ind w:left="5145" w:hanging="5145"/>
+      </w:pPr>
+    </w:p>
+    <w:p>
+      <w:pPr>
+        <w:ind w:left="5145" w:hanging="5145"/>
+      </w:pPr>
+    </w:p>
+    <w:p>
+      <w:pPr>
+        <w:ind w:left="5145" w:hanging="5145"/>
+      </w:pPr>
+    </w:p>
+    <w:p>
+      <w:pPr>
+        <w:ind w:left="5145" w:hanging="5145"/>
+      </w:pPr>
+    </w:p>
+    <w:p>
+      <w:pPr>
+        <w:ind w:left="5145" w:hanging="5145"/>
+      </w:pPr>
+      <w:r>
+        <w:rPr>
+          <w:noProof/>
+        </w:rPr>
+        <mc:AlternateContent>
+          <mc:Choice Requires="wps">
+            <w:drawing>
+              <wp:anchor distT="0" distB="0" distL="114300" distR="114300" simplePos="0" relativeHeight="251660288" behindDoc="0" locked="0" layoutInCell="1" allowOverlap="1" wp14:anchorId="7C896131" wp14:editId="3D629C1F">
+                <wp:simplePos x="0" y="0"/>
+                <wp:positionH relativeFrom="column">
+                  <wp:posOffset>305154</wp:posOffset>
+                </wp:positionH>
+                <wp:positionV relativeFrom="paragraph">
+                  <wp:posOffset>113252</wp:posOffset>
+                </wp:positionV>
+                <wp:extent cx="3242310" cy="467832"/>
+                <wp:effectExtent l="0" t="0" r="0" b="8890"/>
+                <wp:wrapNone/>
+                <wp:docPr id="307" name="Caixa de Texto 2"/>
+                <wp:cNvGraphicFramePr>
+                  <a:graphicFrameLocks xmlns:a="http://schemas.openxmlformats.org/drawingml/2006/main"/>
+                </wp:cNvGraphicFramePr>
+                <a:graphic xmlns:a="http://schemas.openxmlformats.org/drawingml/2006/main">
+                  <a:graphicData uri="http://schemas.microsoft.com/office/word/2010/wordprocessingShape">
+                    <wps:wsp>
+                      <wps:cNvSpPr txBox="1">
+                        <a:spLocks noChangeArrowheads="1"/>
+                      </wps:cNvSpPr>
+                      <wps:spPr bwMode="auto">
+                        <a:xfrm>
+                          <a:off x="0" y="0"/>
+                          <a:ext cx="3242310" cy="467832"/>
+                        </a:xfrm>
+                        <a:prstGeom prst="rect">
+                          <a:avLst/>
+                        </a:prstGeom>
+                        <a:solidFill>
+                          <a:srgbClr val="FFFFFF"/>
+                        </a:solidFill>
+                        <a:ln w="9525">
+                          <a:noFill/>
+                          <a:miter lim="800000"/>
+                          <a:headEnd/>
+                          <a:tailEnd/>
+                        </a:ln>
+                      </wps:spPr>
+                      <wps:txbx>
+                        <w:txbxContent>
+                          <w:p>
+                            <w:r>
+                              <w:t>F</w:t>
+                            </w:r>
+                            <w:r>
+                              <w:t>ig. 2 – Parte superior do farol, com imagem da sua lanterna.</w:t>
+                            </w:r>
+                          </w:p>
+                        </w:txbxContent>
+                      </wps:txbx>
+                      <wps:bodyPr rot="0" vert="horz" wrap="square" lIns="91440" tIns="45720" rIns="91440" bIns="45720" anchor="t" anchorCtr="0">
+                        <a:noAutofit/>
+                      </wps:bodyPr>
+                    </wps:wsp>
+                  </a:graphicData>
+                </a:graphic>
+                <wp14:sizeRelH relativeFrom="margin">
+                  <wp14:pctWidth>0</wp14:pctWidth>
+                </wp14:sizeRelH>
+                <wp14:sizeRelV relativeFrom="margin">
+                  <wp14:pctHeight>0</wp14:pctHeight>
+                </wp14:sizeRelV>
+              </wp:anchor>
+            </w:drawing>
+          </mc:Choice>
+          <mc:Fallback>
+            <w:pict>
+              <v:shapetype id="_x0000_t202" coordsize="21600,21600" o:spt="202" path="m,l,21600r21600,l21600,xe">
+                <v:stroke joinstyle="miter"/>
+                <v:path gradientshapeok="t" o:connecttype="rect"/>
+              </v:shapetype>
+              <v:shape id="Caixa de Texto 2" o:spid="_x0000_s1026" type="#_x0000_t202" style="position:absolute;left:0;text-align:left;margin-left:24.05pt;margin-top:8.9pt;width:255.3pt;height:36.85pt;z-index:251660288;visibility:visible;mso-wrap-style:square;mso-width-percent:0;mso-height-percent:0;mso-wrap-distance-left:9pt;mso-wrap-distance-top:0;mso-wrap-distance-right:9pt;mso-wrap-distance-bottom:0;mso-position-horizontal:absolute;mso-position-horizontal-relative:text;mso-position-vertical:absolute;mso-position-vertical-relative:text;mso-width-percent:0;mso-height-percent:0;mso-width-relative:margin;mso-height-relative:margin;v-text-anchor:top" o:gfxdata="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" stroked="f">
+                <v:textbox>
+                  <w:txbxContent>
+                    <w:p>
+                      <w:r>
+                        <w:t>F</w:t>
+                      </w:r>
+                      <w:r>
+                        <w:t>ig. 2 – Parte superior do farol, com imagem da sua lanterna.</w:t>
+                      </w:r>
+                    </w:p>
+                  </w:txbxContent>
+                </v:textbox>
+              </v:shape>
+            </w:pict>
+          </mc:Fallback>
+        </mc:AlternateContent>
+      </w:r>
+    </w:p>
+    <w:p>
+      <w:pPr>
+        <w:ind w:left="5145" w:hanging="5145"/>
+      </w:pPr>
+    </w:p>
+    <w:p>
+      <w:pPr>
+        <w:ind w:left="5145" w:hanging="5145"/>
+      </w:pPr>
       <w:r>
         <w:rPr>
           <w:noProof/>
           <w:lang w:eastAsia="pt-PT"/>
         </w:rPr>
         <w:drawing>
-          <wp:inline distT="0" distB="0" distL="0" distR="0">
-            <wp:extent cx="4281893" cy="2846875"/>
-            <wp:effectExtent l="0" t="0" r="4445" b="0"/>
-            <wp:docPr id="2" name="Imagem 2"/>
+          <wp:anchor distT="0" distB="0" distL="114300" distR="114300" simplePos="0" relativeHeight="251662336" behindDoc="1" locked="0" layoutInCell="1" allowOverlap="1" wp14:anchorId="0B0C2CC1" wp14:editId="6D1D9345">
+            <wp:simplePos x="0" y="0"/>
+            <wp:positionH relativeFrom="column">
+              <wp:posOffset>2905125</wp:posOffset>
+            </wp:positionH>
+            <wp:positionV relativeFrom="paragraph">
+              <wp:posOffset>73660</wp:posOffset>
+            </wp:positionV>
+            <wp:extent cx="2684780" cy="4039870"/>
+            <wp:effectExtent l="0" t="0" r="1270" b="0"/>
+            <wp:wrapTight wrapText="bothSides">
+              <wp:wrapPolygon edited="0">
+                <wp:start x="0" y="0"/>
+                <wp:lineTo x="0" y="21491"/>
+                <wp:lineTo x="21457" y="21491"/>
+                <wp:lineTo x="21457" y="0"/>
+                <wp:lineTo x="0" y="0"/>
+              </wp:wrapPolygon>
+            </wp:wrapTight>
+            <wp:docPr id="6" name="Imagem 6" descr="http://fc01.deviantart.net/fs35/i/2008/308/b/b/Cape_Hatteras_Lighthouse_II_by_jirizarry.jpg"/>
             <wp:cNvGraphicFramePr>
               <a:graphicFrameLocks xmlns:a="http://schemas.openxmlformats.org/drawingml/2006/main" noChangeAspect="1"/>
             </wp:cNvGraphicFramePr>
@@ -246,8 +398,10 @@
               <a:graphicData uri="http://schemas.openxmlformats.org/drawingml/2006/picture">
                 <pic:pic xmlns:pic="http://schemas.openxmlformats.org/drawingml/2006/picture">
                   <pic:nvPicPr>
-                    <pic:cNvPr id="0" name="5073026301_d8223370db_o.jpg"/>
-                    <pic:cNvPicPr/>
+                    <pic:cNvPr id="0" name="Picture 5" descr="http://fc01.deviantart.net/fs35/i/2008/308/b/b/Cape_Hatteras_Lighthouse_II_by_jirizarry.jpg"/>
+                    <pic:cNvPicPr>
+                      <a:picLocks noChangeAspect="1" noChangeArrowheads="1"/>
+                    </pic:cNvPicPr>
                   </pic:nvPicPr>
                   <pic:blipFill>
                     <a:blip r:embed="rId8" cstate="print">
@@ -257,49 +411,91 @@
                         </a:ext>
                       </a:extLst>
                     </a:blip>
+                    <a:srcRect/>
                     <a:stretch>
                       <a:fillRect/>
                     </a:stretch>
                   </pic:blipFill>
-                  <pic:spPr>
+                  <pic:spPr bwMode="auto">
                     <a:xfrm>
                       <a:off x="0" y="0"/>
-                      <a:ext cx="4280863" cy="2846190"/>
+                      <a:ext cx="2684780" cy="4039870"/>
                     </a:xfrm>
                     <a:prstGeom prst="rect">
                       <a:avLst/>
                     </a:prstGeom>
+                    <a:noFill/>
+                    <a:ln>
+                      <a:noFill/>
+                    </a:ln>
                   </pic:spPr>
                 </pic:pic>
               </a:graphicData>
             </a:graphic>
-          </wp:inline>
+            <wp14:sizeRelH relativeFrom="page">
+              <wp14:pctWidth>0</wp14:pctWidth>
+            </wp14:sizeRelH>
+            <wp14:sizeRelV relativeFrom="page">
+              <wp14:pctHeight>0</wp14:pctHeight>
+            </wp14:sizeRelV>
+          </wp:anchor>
         </w:drawing>
+      </w:r>
+      <w:r>
+        <w:t xml:space="preserve">Fig. 1 – </w:t>
+      </w:r>
+      <w:r>
+        <w:t>Exterior do farol</w:t>
+      </w:r>
+      <w:r>
+        <w:t>.</w:t>
+      </w:r>
+      <w:r>
+        <w:t xml:space="preserve">  </w:t>
       </w:r>
     </w:p>
     <w:p>
-      <w:r>
-        <w:t>Fig. 3</w:t>
-      </w:r>
-      <w:r>
-        <w:t xml:space="preserve"> – Escadas em caracol no interior.</w:t>
+      <w:pPr>
+        <w:rPr>
+          <w:b/>
+          <w:sz w:val="24"/>
+          <w:szCs w:val="24"/>
+        </w:rPr>
+      </w:pPr>
+      <w:r>
+        <w:rPr>
+          <w:b/>
+          <w:sz w:val="24"/>
+          <w:szCs w:val="24"/>
+        </w:rPr>
+        <w:t>Grupo 4</w:t>
+      </w:r>
+      <w:r>
+        <w:t xml:space="preserve"> </w:t>
       </w:r>
     </w:p>
     <w:p>
       <w:pPr>
+        <w:spacing w:after="0"/>
+        <w:rPr>
+          <w:sz w:val="24"/>
+          <w:szCs w:val="24"/>
+        </w:rPr>
+      </w:pPr>
+      <w:r>
         <w:rPr>
           <w:b/>
           <w:sz w:val="24"/>
           <w:szCs w:val="24"/>
         </w:rPr>
-      </w:pPr>
-      <w:r>
-        <w:rPr>
-          <w:b/>
-          <w:sz w:val="24"/>
-          <w:szCs w:val="24"/>
-        </w:rPr>
-        <w:t>Grupo 4</w:t>
+        <w:t>31831</w:t>
+      </w:r>
+      <w:r>
+        <w:rPr>
+          <w:sz w:val="24"/>
+          <w:szCs w:val="24"/>
+        </w:rPr>
+        <w:t>: Ana Correia</w:t>
       </w:r>
     </w:p>
     <w:p>
@@ -316,44 +512,125 @@
           <w:sz w:val="24"/>
           <w:szCs w:val="24"/>
         </w:rPr>
-        <w:t>31831</w:t>
-      </w:r>
-      <w:r>
-        <w:rPr>
-          <w:sz w:val="24"/>
-          <w:szCs w:val="24"/>
-        </w:rPr>
-        <w:t>: Ana Correia</w:t>
+        <w:t>32466</w:t>
+      </w:r>
+      <w:r>
+        <w:rPr>
+          <w:sz w:val="24"/>
+          <w:szCs w:val="24"/>
+        </w:rPr>
+        <w:t>: Diogo Cardos</w:t>
       </w:r>
     </w:p>
     <w:p>
       <w:pPr>
         <w:spacing w:after="0"/>
-        <w:rPr>
-          <w:sz w:val="24"/>
-          <w:szCs w:val="24"/>
-        </w:rPr>
-      </w:pPr>
-      <w:r>
-        <w:rPr>
-          <w:b/>
-          <w:sz w:val="24"/>
-          <w:szCs w:val="24"/>
-        </w:rPr>
-        <w:t>32466</w:t>
-      </w:r>
-      <w:r>
-        <w:rPr>
-          <w:sz w:val="24"/>
-          <w:szCs w:val="24"/>
-        </w:rPr>
-        <w:t>: Diogo Cardos</w:t>
-      </w:r>
-    </w:p>
-    <w:p>
-      <w:pPr>
-        <w:spacing w:after="0"/>
-      </w:pPr>
+      </w:pPr>
+      <w:r>
+        <w:rPr>
+          <w:noProof/>
+        </w:rPr>
+        <mc:AlternateContent>
+          <mc:Choice Requires="wps">
+            <w:drawing>
+              <wp:anchor distT="0" distB="0" distL="114300" distR="114300" simplePos="0" relativeHeight="251664384" behindDoc="0" locked="0" layoutInCell="1" allowOverlap="1" wp14:anchorId="405A4EDF" wp14:editId="63909AD9">
+                <wp:simplePos x="0" y="0"/>
+                <wp:positionH relativeFrom="column">
+                  <wp:posOffset>2739685</wp:posOffset>
+                </wp:positionH>
+                <wp:positionV relativeFrom="paragraph">
+                  <wp:posOffset>3183609</wp:posOffset>
+                </wp:positionV>
+                <wp:extent cx="3242310" cy="467360"/>
+                <wp:effectExtent l="0" t="0" r="0" b="8890"/>
+                <wp:wrapNone/>
+                <wp:docPr id="7" name="Caixa de Texto 2"/>
+                <wp:cNvGraphicFramePr>
+                  <a:graphicFrameLocks xmlns:a="http://schemas.openxmlformats.org/drawingml/2006/main"/>
+                </wp:cNvGraphicFramePr>
+                <a:graphic xmlns:a="http://schemas.openxmlformats.org/drawingml/2006/main">
+                  <a:graphicData uri="http://schemas.microsoft.com/office/word/2010/wordprocessingShape">
+                    <wps:wsp>
+                      <wps:cNvSpPr txBox="1">
+                        <a:spLocks noChangeArrowheads="1"/>
+                      </wps:cNvSpPr>
+                      <wps:spPr bwMode="auto">
+                        <a:xfrm>
+                          <a:off x="0" y="0"/>
+                          <a:ext cx="3242310" cy="467360"/>
+                        </a:xfrm>
+                        <a:prstGeom prst="rect">
+                          <a:avLst/>
+                        </a:prstGeom>
+                        <a:solidFill>
+                          <a:srgbClr val="FFFFFF"/>
+                        </a:solidFill>
+                        <a:ln w="9525">
+                          <a:noFill/>
+                          <a:miter lim="800000"/>
+                          <a:headEnd/>
+                          <a:tailEnd/>
+                        </a:ln>
+                      </wps:spPr>
+                      <wps:txbx>
+                        <w:txbxContent>
+                          <w:p>
+                            <w:r>
+                              <w:t xml:space="preserve">Fig. </w:t>
+                            </w:r>
+                            <w:r>
+                              <w:t>3</w:t>
+                            </w:r>
+                            <w:r>
+                              <w:t xml:space="preserve"> – </w:t>
+                            </w:r>
+                            <w:r>
+                              <w:t>Exterior do farol, com vista para a entrada.</w:t>
+                            </w:r>
+                          </w:p>
+                        </w:txbxContent>
+                      </wps:txbx>
+                      <wps:bodyPr rot="0" vert="horz" wrap="square" lIns="91440" tIns="45720" rIns="91440" bIns="45720" anchor="t" anchorCtr="0">
+                        <a:noAutofit/>
+                      </wps:bodyPr>
+                    </wps:wsp>
+                  </a:graphicData>
+                </a:graphic>
+                <wp14:sizeRelH relativeFrom="margin">
+                  <wp14:pctWidth>0</wp14:pctWidth>
+                </wp14:sizeRelH>
+                <wp14:sizeRelV relativeFrom="margin">
+                  <wp14:pctHeight>0</wp14:pctHeight>
+                </wp14:sizeRelV>
+              </wp:anchor>
+            </w:drawing>
+          </mc:Choice>
+          <mc:Fallback>
+            <w:pict>
+              <v:shape id="_x0000_s1027" type="#_x0000_t202" style="position:absolute;margin-left:215.7pt;margin-top:250.7pt;width:255.3pt;height:36.8pt;z-index:251664384;visibility:visible;mso-wrap-style:square;mso-width-percent:0;mso-height-percent:0;mso-wrap-distance-left:9pt;mso-wrap-distance-top:0;mso-wrap-distance-right:9pt;mso-wrap-distance-bottom:0;mso-position-horizontal:absolute;mso-position-horizontal-relative:text;mso-position-vertical:absolute;mso-position-vertical-relative:text;mso-width-percent:0;mso-height-percent:0;mso-width-relative:margin;mso-height-relative:margin;v-text-anchor:top" o:gfxdata="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" stroked="f">
+                <v:textbox>
+                  <w:txbxContent>
+                    <w:p>
+                      <w:r>
+                        <w:t xml:space="preserve">Fig. </w:t>
+                      </w:r>
+                      <w:r>
+                        <w:t>3</w:t>
+                      </w:r>
+                      <w:r>
+                        <w:t xml:space="preserve"> – </w:t>
+                      </w:r>
+                      <w:r>
+                        <w:t>Exterior do farol, com vista para a entrada.</w:t>
+                      </w:r>
+                    </w:p>
+                  </w:txbxContent>
+                </v:textbox>
+              </v:shape>
+            </w:pict>
+          </mc:Fallback>
+        </mc:AlternateContent>
+      </w:r>
       <w:r>
         <w:rPr>
           <w:b/>

</xml_diff>